<commit_message>
Capstone Battle of Neighborhood - Week 5 Report
</commit_message>
<xml_diff>
--- a/Restaurant business in London.docx
+++ b/Restaurant business in London.docx
@@ -262,13 +262,6 @@
     </w:p>
     <w:sdt>
       <w:sdtPr>
-        <w:id w:val="-368069054"/>
-        <w:docPartObj>
-          <w:docPartGallery w:val="Table of Contents"/>
-          <w:docPartUnique/>
-        </w:docPartObj>
-      </w:sdtPr>
-      <w:sdtEndPr>
         <w:rPr>
           <w:rFonts w:asciiTheme="minorHAnsi" w:eastAsiaTheme="minorHAnsi" w:hAnsiTheme="minorHAnsi" w:cstheme="minorBidi"/>
           <w:b w:val="0"/>
@@ -278,19 +271,20 @@
           <w:szCs w:val="22"/>
           <w:lang w:val="en-IN" w:eastAsia="en-US"/>
         </w:rPr>
-      </w:sdtEndPr>
+        <w:id w:val="-368069054"/>
+        <w:docPartObj>
+          <w:docPartGallery w:val="Table of Contents"/>
+          <w:docPartUnique/>
+        </w:docPartObj>
+      </w:sdtPr>
+      <w:sdtEndPr/>
       <w:sdtContent>
         <w:p>
           <w:pPr>
             <w:pStyle w:val="TOCHeading"/>
           </w:pPr>
           <w:r>
-            <w:t>Table of Cont</w:t>
-          </w:r>
-          <w:bookmarkStart w:id="1" w:name="_GoBack"/>
-          <w:bookmarkEnd w:id="1"/>
-          <w:r>
-            <w:t>ents</w:t>
+            <w:t>Table of Contents</w:t>
           </w:r>
         </w:p>
         <w:p>
@@ -1212,14 +1206,14 @@
           <w:b/>
         </w:rPr>
       </w:pPr>
-      <w:bookmarkStart w:id="2" w:name="_Toc44349524"/>
+      <w:bookmarkStart w:id="1" w:name="_Toc44349524"/>
       <w:r>
         <w:rPr>
           <w:b/>
         </w:rPr>
         <w:t>Python packages and Dependencies:</w:t>
       </w:r>
-      <w:bookmarkEnd w:id="2"/>
+      <w:bookmarkEnd w:id="1"/>
     </w:p>
     <w:p>
       <w:pPr>
@@ -1302,49 +1296,13 @@
     </w:p>
     <w:p>
       <w:r>
-        <w:t xml:space="preserve">Data downloaded or scraped from </w:t>
-      </w:r>
-      <w:r>
-        <w:t xml:space="preserve">Wikipedia and Geopy </w:t>
-      </w:r>
-      <w:r>
-        <w:t>sources were combined into one table.</w:t>
+        <w:t>Data downloaded or scraped from Wikipedia and Geopy sources were combined into one table.</w:t>
       </w:r>
       <w:r>
         <w:t xml:space="preserve"> </w:t>
       </w:r>
       <w:r>
-        <w:t xml:space="preserve">The process starts with scrapping the Wikipedia web page containing information about London boroughs and </w:t>
-      </w:r>
-      <w:r>
-        <w:t>neighbourhoods</w:t>
-      </w:r>
-      <w:r>
-        <w:t xml:space="preserve"> present in each borough using library </w:t>
-      </w:r>
-      <w:r>
-        <w:t>Wikipedia, the data is filtered with Post Town column(value – ‘LONDON’) from the dataset</w:t>
-      </w:r>
-      <w:r>
-        <w:t xml:space="preserve">. During the process Pandas data frame is constructed with </w:t>
-      </w:r>
-      <w:r>
-        <w:t xml:space="preserve">three rows having boroughs, </w:t>
-      </w:r>
-      <w:r>
-        <w:t xml:space="preserve">corresponding </w:t>
-      </w:r>
-      <w:r>
-        <w:t>neighbourhood</w:t>
-      </w:r>
-      <w:r>
-        <w:t xml:space="preserve"> </w:t>
-      </w:r>
-      <w:r>
-        <w:t xml:space="preserve">and post town </w:t>
-      </w:r>
-      <w:r>
-        <w:t>information</w:t>
+        <w:t>The process starts with scrapping the Wikipedia web page containing information about London boroughs and neighbourhoods present in each borough using library Wikipedia, the data is filtered with Post Town column(value – ‘LONDON’) from the dataset. During the process Pandas data frame is constructed with three rows having boroughs, corresponding neighbourhood and post town information</w:t>
       </w:r>
       <w:r>
         <w:t xml:space="preserve">. </w:t>
@@ -1442,7 +1400,9 @@
       <w:r>
         <w:rPr>
           <w:b/>
+          <w:noProof/>
           <w:sz w:val="24"/>
+          <w:lang w:eastAsia="en-IN"/>
         </w:rPr>
         <w:drawing>
           <wp:inline distT="0" distB="0" distL="0" distR="0" wp14:anchorId="3887062A" wp14:editId="2F0449E2">
@@ -1650,25 +1610,7 @@
           <w:color w:val="000000" w:themeColor="text1"/>
           <w:sz w:val="32"/>
         </w:rPr>
-        <w:t>EXPLORATORY DATA</w:t>
-      </w:r>
-      <w:r>
-        <w:rPr>
-          <w:b/>
-          <w:i w:val="0"/>
-          <w:color w:val="000000" w:themeColor="text1"/>
-          <w:sz w:val="32"/>
-        </w:rPr>
-        <w:t xml:space="preserve"> </w:t>
-      </w:r>
-      <w:r>
-        <w:rPr>
-          <w:b/>
-          <w:i w:val="0"/>
-          <w:color w:val="000000" w:themeColor="text1"/>
-          <w:sz w:val="32"/>
-        </w:rPr>
-        <w:t>ANALYSIS</w:t>
+        <w:t>EXPLORATORY DATA ANALYSIS</w:t>
       </w:r>
     </w:p>
     <w:p>
@@ -1690,15 +1632,7 @@
           <w:i w:val="0"/>
           <w:color w:val="000000" w:themeColor="text1"/>
         </w:rPr>
-        <w:t xml:space="preserve"> </w:t>
-      </w:r>
-      <w:r>
-        <w:rPr>
-          <w:b/>
-          <w:i w:val="0"/>
-          <w:color w:val="000000" w:themeColor="text1"/>
-        </w:rPr>
-        <w:t>EXPLORING LONDON NEIGHBORHOODS</w:t>
+        <w:t xml:space="preserve"> EXPLORING LONDON NEIGHBORHOODS</w:t>
       </w:r>
     </w:p>
     <w:p>
@@ -1712,61 +1646,90 @@
         <w:t>A</w:t>
       </w:r>
       <w:r>
-        <w:t xml:space="preserve">ll of London’s </w:t>
-      </w:r>
-      <w:r>
+        <w:t>ll of London’s neighbourhoods</w:t>
+      </w:r>
+      <w:r>
+        <w:t xml:space="preserve"> (/Locations) and borough information’s are scraped from </w:t>
+      </w:r>
+      <w:r>
+        <w:t>Wikipedia</w:t>
+      </w:r>
+      <w:r>
+        <w:t xml:space="preserve"> page by applying filter on Post</w:t>
+      </w:r>
+      <w:r>
+        <w:t xml:space="preserve"> </w:t>
+      </w:r>
+      <w:r>
+        <w:t>town to ‘LONDON’ for this project</w:t>
+      </w:r>
+      <w:r>
+        <w:t>.</w:t>
+      </w:r>
+      <w:r>
+        <w:t xml:space="preserve"> </w:t>
+      </w:r>
+      <w:r>
+        <w:t>This data is then explored using Geopy</w:t>
+      </w:r>
+      <w:r>
+        <w:t xml:space="preserve"> and</w:t>
+      </w:r>
+      <w:r>
+        <w:t xml:space="preserve"> geospatial libraries</w:t>
+      </w:r>
+      <w:r>
+        <w:t xml:space="preserve"> to retrieve </w:t>
+      </w:r>
+      <w:r>
+        <w:t>geographical</w:t>
+      </w:r>
+      <w:r>
+        <w:t xml:space="preserve"> coordinates of these </w:t>
+      </w:r>
+      <w:r>
+        <w:t>locations.</w:t>
+      </w:r>
+      <w:r>
+        <w:t xml:space="preserve"> The data is cleaned by dropping duplicates an</w:t>
+      </w:r>
+      <w:bookmarkStart w:id="2" w:name="_GoBack"/>
+      <w:bookmarkEnd w:id="2"/>
+      <w:r>
+        <w:t>d r</w:t>
+      </w:r>
+      <w:r>
+        <w:t>ecords with no coordinate’s information</w:t>
+      </w:r>
+      <w:r>
+        <w:t xml:space="preserve">. </w:t>
+      </w:r>
+      <w:r>
+        <w:t xml:space="preserve">. Final </w:t>
+      </w:r>
+      <w:r>
+        <w:t xml:space="preserve">data frame has </w:t>
+      </w:r>
+      <w:r>
+        <w:rPr>
+          <w:b/>
+        </w:rPr>
+        <w:t xml:space="preserve">32 boroughs and 299 </w:t>
+      </w:r>
+      <w:r>
+        <w:rPr>
+          <w:b/>
+        </w:rPr>
         <w:t>neighbourhoods</w:t>
       </w:r>
       <w:r>
-        <w:t xml:space="preserve"> (/Locations) and borough information’s are scraped from </w:t>
-      </w:r>
-      <w:r>
-        <w:t>Wikipedia</w:t>
-      </w:r>
-      <w:r>
-        <w:t xml:space="preserve"> page by applying filter on Post </w:t>
-      </w:r>
-      <w:r>
-        <w:t xml:space="preserve">final </w:t>
-      </w:r>
-      <w:r>
-        <w:t xml:space="preserve">data frame has </w:t>
-      </w:r>
-      <w:r>
-        <w:rPr>
-          <w:b/>
-        </w:rPr>
-        <w:t>32 boroughs and 299 neighbourhoods</w:t>
-      </w:r>
-      <w:r>
-        <w:t>. This data is then explored using Geopy</w:t>
-      </w:r>
-      <w:r>
-        <w:t xml:space="preserve"> and </w:t>
-      </w:r>
-      <w:r>
-        <w:t>town to ‘LONDON’ for this project</w:t>
-      </w:r>
-      <w:r>
         <w:t>.</w:t>
       </w:r>
       <w:r>
+        <w:t xml:space="preserve"> The</w:t>
+      </w:r>
+      <w:r>
         <w:t xml:space="preserve"> </w:t>
-      </w:r>
-      <w:r>
-        <w:t>Using geospatial libraries geographical</w:t>
-      </w:r>
-      <w:r>
-        <w:t xml:space="preserve"> coordinates of these locations are retrieved. The data is cleaned by dropping duplicates and r</w:t>
-      </w:r>
-      <w:r>
-        <w:t>ecords with no coordinate’s information</w:t>
-      </w:r>
-      <w:r>
-        <w:t xml:space="preserve">. </w:t>
-      </w:r>
-      <w:r>
-        <w:t xml:space="preserve">The </w:t>
       </w:r>
       <w:r>
         <w:t xml:space="preserve">folium libraries </w:t>
@@ -1879,19 +1842,7 @@
         <w:jc w:val="both"/>
       </w:pPr>
       <w:r>
-        <w:t xml:space="preserve">All the blue </w:t>
-      </w:r>
-      <w:r>
-        <w:t>indicators</w:t>
-      </w:r>
-      <w:r>
-        <w:t xml:space="preserve"> on the map above are for neighborhoods. It is </w:t>
-      </w:r>
-      <w:r>
-        <w:t>apparent</w:t>
-      </w:r>
-      <w:r>
-        <w:t xml:space="preserve"> that the city is more congested at the center and widespread in the outskirts.</w:t>
+        <w:t>All the blue indicators on the map above are for neighborhoods. It is apparent that the city is more congested at the center and widespread in the outskirts.</w:t>
       </w:r>
     </w:p>
     <w:p>
@@ -1951,10 +1902,7 @@
         <w:t xml:space="preserve"> </w:t>
       </w:r>
       <w:r>
-        <w:t xml:space="preserve">in each </w:t>
-      </w:r>
-      <w:r>
-        <w:t>neighbourhood</w:t>
+        <w:t>in each neighbourhood</w:t>
       </w:r>
       <w:r>
         <w:t xml:space="preserve">. </w:t>
@@ -2045,6 +1993,18 @@
         <w:t>lists</w:t>
       </w:r>
       <w:r>
+        <w:t xml:space="preserve"> </w:t>
+      </w:r>
+      <w:r>
+        <w:t>3342</w:t>
+      </w:r>
+      <w:r>
+        <w:t xml:space="preserve"> restaurants</w:t>
+      </w:r>
+      <w:r>
+        <w:rPr>
+          <w:b/>
+        </w:rPr>
         <w:t xml:space="preserve"> </w:t>
       </w:r>
       <w:r>
@@ -2358,13 +2318,7 @@
         <w:jc w:val="both"/>
       </w:pPr>
       <w:r>
-        <w:t xml:space="preserve">All 5 </w:t>
-      </w:r>
-      <w:r>
-        <w:t>clusters follow unique pattern for top ten common restaurants for a particular neighborhood.</w:t>
-      </w:r>
-      <w:r>
-        <w:t xml:space="preserve">  </w:t>
+        <w:t xml:space="preserve">All 5 clusters follow unique pattern for top ten common restaurants for a particular neighborhood.  </w:t>
       </w:r>
     </w:p>
     <w:p>
@@ -2437,46 +2391,19 @@
         <w:jc w:val="both"/>
       </w:pPr>
       <w:r>
-        <w:t xml:space="preserve"> </w:t>
-      </w:r>
-      <w:r>
-        <w:t>Based on the above (N</w:t>
-      </w:r>
-      <w:r>
-        <w:t>eighborhoods assigned to each cluster</w:t>
-      </w:r>
-      <w:r>
-        <w:t xml:space="preserve">) data </w:t>
-      </w:r>
-      <w:r>
-        <w:t xml:space="preserve">Cluster </w:t>
+        <w:t xml:space="preserve"> Based on the above (Neighborhoods assigned to each cluster) data Cluster </w:t>
       </w:r>
       <w:r>
         <w:t>4</w:t>
       </w:r>
       <w:r>
-        <w:t xml:space="preserve"> has the highest neighborhoods of </w:t>
-      </w:r>
-      <w:r>
-        <w:t>2899</w:t>
-      </w:r>
-      <w:r>
-        <w:t xml:space="preserve"> and cluster </w:t>
+        <w:t xml:space="preserve"> has the highest neighborhoods of 2899 and cluster </w:t>
       </w:r>
       <w:r>
         <w:t>5</w:t>
       </w:r>
       <w:r>
-        <w:t xml:space="preserve"> has the least with </w:t>
-      </w:r>
-      <w:r>
-        <w:t>60</w:t>
-      </w:r>
-      <w:r>
-        <w:t>.</w:t>
-      </w:r>
-      <w:r>
-        <w:t xml:space="preserve"> </w:t>
+        <w:t xml:space="preserve"> has the least with 60. </w:t>
       </w:r>
     </w:p>
     <w:p>
@@ -2485,10 +2412,7 @@
         <w:jc w:val="both"/>
       </w:pPr>
       <w:r>
-        <w:t>T</w:t>
-      </w:r>
-      <w:r>
-        <w:t>he clustered map is shown below:</w:t>
+        <w:t>The clustered map is shown below:</w:t>
       </w:r>
     </w:p>
     <w:p>
@@ -2601,16 +2525,7 @@
         </w:rPr>
       </w:pPr>
       <w:r>
-        <w:t xml:space="preserve">The resulting data </w:t>
-      </w:r>
-      <w:r>
-        <w:t>frame for cluster 1 is</w:t>
-      </w:r>
-      <w:r>
-        <w:t xml:space="preserve"> shown below</w:t>
-      </w:r>
-      <w:r>
-        <w:t>:</w:t>
+        <w:t>The resulting data frame for cluster 1 is shown below:</w:t>
       </w:r>
     </w:p>
     <w:p>
@@ -2854,14 +2769,7 @@
           <w:b/>
           <w:sz w:val="24"/>
         </w:rPr>
-        <w:t>Cluster #2</w:t>
-      </w:r>
-      <w:r>
-        <w:rPr>
-          <w:b/>
-          <w:sz w:val="24"/>
-        </w:rPr>
-        <w:t>:</w:t>
+        <w:t>Cluster #2:</w:t>
       </w:r>
     </w:p>
     <w:p>
@@ -2993,13 +2901,7 @@
         <w:spacing w:after="0" w:line="240" w:lineRule="auto"/>
       </w:pPr>
       <w:r>
-        <w:t xml:space="preserve">Summary </w:t>
-      </w:r>
-      <w:r>
-        <w:t>of the cluster 2</w:t>
-      </w:r>
-      <w:r>
-        <w:t xml:space="preserve"> dataframe:-</w:t>
+        <w:t>Summary of the cluster 2 dataframe:-</w:t>
       </w:r>
     </w:p>
     <w:p>
@@ -3107,13 +3009,7 @@
         <w:spacing w:after="0" w:line="240" w:lineRule="auto"/>
       </w:pPr>
       <w:r>
-        <w:t xml:space="preserve">10th most common restaurant: </w:t>
-      </w:r>
-      <w:r>
-        <w:t>French</w:t>
-      </w:r>
-      <w:r>
-        <w:t xml:space="preserve"> Restaurant</w:t>
+        <w:t>10th most common restaurant: French Restaurant</w:t>
       </w:r>
     </w:p>
     <w:p>
@@ -3144,14 +3040,7 @@
           <w:b/>
           <w:sz w:val="24"/>
         </w:rPr>
-        <w:t>Cluster #3</w:t>
-      </w:r>
-      <w:r>
-        <w:rPr>
-          <w:b/>
-          <w:sz w:val="24"/>
-        </w:rPr>
-        <w:t>:</w:t>
+        <w:t>Cluster #3:</w:t>
       </w:r>
     </w:p>
     <w:p>
@@ -3274,13 +3163,7 @@
       </w:pPr>
       <w:r>
         <w:lastRenderedPageBreak/>
-        <w:t xml:space="preserve">Summary </w:t>
-      </w:r>
-      <w:r>
-        <w:t>of the cluster 3</w:t>
-      </w:r>
-      <w:r>
-        <w:t xml:space="preserve"> dataframe:-</w:t>
+        <w:t>Summary of the cluster 3 dataframe:-</w:t>
       </w:r>
     </w:p>
     <w:p>
@@ -3389,10 +3272,7 @@
         <w:t xml:space="preserve">10th most common restaurant: </w:t>
       </w:r>
       <w:r>
-        <w:t>Gluten-free</w:t>
-      </w:r>
-      <w:r>
-        <w:t xml:space="preserve"> Restaurant</w:t>
+        <w:t>Gluten-free Restaurant</w:t>
       </w:r>
     </w:p>
     <w:p>
@@ -3419,14 +3299,7 @@
           <w:b/>
           <w:sz w:val="24"/>
         </w:rPr>
-        <w:t>Cluster #4</w:t>
-      </w:r>
-      <w:r>
-        <w:rPr>
-          <w:b/>
-          <w:sz w:val="24"/>
-        </w:rPr>
-        <w:t>:</w:t>
+        <w:t>Cluster #4:</w:t>
       </w:r>
     </w:p>
     <w:p>
@@ -3449,13 +3322,7 @@
         <w:spacing w:after="0" w:line="240" w:lineRule="auto"/>
       </w:pPr>
       <w:r>
-        <w:t xml:space="preserve">The resulting data frame for cluster </w:t>
-      </w:r>
-      <w:r>
-        <w:t>4</w:t>
-      </w:r>
-      <w:r>
-        <w:t xml:space="preserve"> is shown below:</w:t>
+        <w:t>The resulting data frame for cluster 4 is shown below:</w:t>
       </w:r>
     </w:p>
     <w:p>
@@ -3560,13 +3427,7 @@
         <w:spacing w:after="0" w:line="240" w:lineRule="auto"/>
       </w:pPr>
       <w:r>
-        <w:t xml:space="preserve">Summary </w:t>
-      </w:r>
-      <w:r>
-        <w:t>of the cluster 4</w:t>
-      </w:r>
-      <w:r>
-        <w:t xml:space="preserve"> dataframe:-</w:t>
+        <w:t>Summary of the cluster 4 dataframe:-</w:t>
       </w:r>
     </w:p>
     <w:p>
@@ -3687,10 +3548,7 @@
         <w:t xml:space="preserve">10th most common restaurant: </w:t>
       </w:r>
       <w:r>
-        <w:t>Mexican</w:t>
-      </w:r>
-      <w:r>
-        <w:t xml:space="preserve"> Restaurant</w:t>
+        <w:t>Mexican Restaurant</w:t>
       </w:r>
     </w:p>
     <w:p>
@@ -3839,13 +3697,7 @@
       </w:pPr>
       <w:r>
         <w:lastRenderedPageBreak/>
-        <w:t xml:space="preserve">Summary of the cluster </w:t>
-      </w:r>
-      <w:r>
-        <w:t>5</w:t>
-      </w:r>
-      <w:r>
-        <w:t xml:space="preserve"> dataframe:-</w:t>
+        <w:t>Summary of the cluster 5 dataframe:-</w:t>
       </w:r>
     </w:p>
     <w:p>
@@ -5401,13 +5253,7 @@
         <w:t>appropriate</w:t>
       </w:r>
       <w:r>
-        <w:t xml:space="preserve"> location to start the business. The data is collected from </w:t>
-      </w:r>
-      <w:r>
-        <w:t>Wikipedia,</w:t>
-      </w:r>
-      <w:r>
-        <w:t xml:space="preserve"> geospatial library and foursquare API. The method used is K-means clustering to group the similar neighbourhood on the basis of frequency of certain cuisine types.</w:t>
+        <w:t xml:space="preserve"> location to start the business. The data is collected from Wikipedia, geospatial library and foursquare API. The method used is K-means clustering to group the similar neighbourhood on the basis of frequency of certain cuisine types.</w:t>
       </w:r>
     </w:p>
     <w:p>
@@ -5432,13 +5278,7 @@
         <w:t>about</w:t>
       </w:r>
       <w:r>
-        <w:t xml:space="preserve"> the neighbourhood </w:t>
-      </w:r>
-      <w:r>
-        <w:t>population (</w:t>
-      </w:r>
-      <w:r>
-        <w:t>/demography</w:t>
+        <w:t xml:space="preserve"> the neighbourhood population (/demography</w:t>
       </w:r>
       <w:r>
         <w:t>),</w:t>
@@ -8720,544 +8560,6 @@
 </w:styles>
 </file>
 
-<file path=word/glossary/document.xml><?xml version="1.0" encoding="utf-8"?>
-<w:glossaryDocument xmlns:wpc="http://schemas.microsoft.com/office/word/2010/wordprocessingCanvas" xmlns:mc="http://schemas.openxmlformats.org/markup-compatibility/2006" xmlns:o="urn:schemas-microsoft-com:office:office" xmlns:r="http://schemas.openxmlformats.org/officeDocument/2006/relationships" xmlns:m="http://schemas.openxmlformats.org/officeDocument/2006/math" xmlns:v="urn:schemas-microsoft-com:vml" xmlns:wp14="http://schemas.microsoft.com/office/word/2010/wordprocessingDrawing" xmlns:wp="http://schemas.openxmlformats.org/drawingml/2006/wordprocessingDrawing" xmlns:w10="urn:schemas-microsoft-com:office:word" xmlns:w="http://schemas.openxmlformats.org/wordprocessingml/2006/main" xmlns:w14="http://schemas.microsoft.com/office/word/2010/wordml" xmlns:wpg="http://schemas.microsoft.com/office/word/2010/wordprocessingGroup" xmlns:wpi="http://schemas.microsoft.com/office/word/2010/wordprocessingInk" xmlns:wne="http://schemas.microsoft.com/office/word/2006/wordml" xmlns:wps="http://schemas.microsoft.com/office/word/2010/wordprocessingShape" mc:Ignorable="w14 wp14"/>
-</file>
-
-<file path=word/glossary/fontTable.xml><?xml version="1.0" encoding="utf-8"?>
-<w:fonts xmlns:mc="http://schemas.openxmlformats.org/markup-compatibility/2006" xmlns:r="http://schemas.openxmlformats.org/officeDocument/2006/relationships" xmlns:w="http://schemas.openxmlformats.org/wordprocessingml/2006/main" xmlns:w14="http://schemas.microsoft.com/office/word/2010/wordml" mc:Ignorable="w14">
-  <w:font w:name="Times New Roman">
-    <w:panose1 w:val="02020603050405020304"/>
-    <w:charset w:val="00"/>
-    <w:family w:val="roman"/>
-    <w:pitch w:val="variable"/>
-    <w:sig w:usb0="E0002EFF" w:usb1="C000785B" w:usb2="00000009" w:usb3="00000000" w:csb0="000001FF" w:csb1="00000000"/>
-  </w:font>
-  <w:font w:name="Symbol">
-    <w:panose1 w:val="05050102010706020507"/>
-    <w:charset w:val="02"/>
-    <w:family w:val="roman"/>
-    <w:pitch w:val="variable"/>
-    <w:sig w:usb0="00000000" w:usb1="10000000" w:usb2="00000000" w:usb3="00000000" w:csb0="80000000" w:csb1="00000000"/>
-  </w:font>
-  <w:font w:name="Wingdings">
-    <w:panose1 w:val="05000000000000000000"/>
-    <w:charset w:val="02"/>
-    <w:family w:val="auto"/>
-    <w:pitch w:val="variable"/>
-    <w:sig w:usb0="00000000" w:usb1="10000000" w:usb2="00000000" w:usb3="00000000" w:csb0="80000000" w:csb1="00000000"/>
-  </w:font>
-  <w:font w:name="Courier New">
-    <w:panose1 w:val="02070309020205020404"/>
-    <w:charset w:val="00"/>
-    <w:family w:val="modern"/>
-    <w:pitch w:val="fixed"/>
-    <w:sig w:usb0="E0002EFF" w:usb1="C0007843" w:usb2="00000009" w:usb3="00000000" w:csb0="000001FF" w:csb1="00000000"/>
-  </w:font>
-  <w:font w:name="Calibri">
-    <w:panose1 w:val="020F0502020204030204"/>
-    <w:charset w:val="00"/>
-    <w:family w:val="swiss"/>
-    <w:pitch w:val="variable"/>
-    <w:sig w:usb0="E4002EFF" w:usb1="C000247B" w:usb2="00000009" w:usb3="00000000" w:csb0="000001FF" w:csb1="00000000"/>
-  </w:font>
-  <w:font w:name="Cambria">
-    <w:panose1 w:val="02040503050406030204"/>
-    <w:charset w:val="00"/>
-    <w:family w:val="roman"/>
-    <w:pitch w:val="variable"/>
-    <w:sig w:usb0="E00006FF" w:usb1="420024FF" w:usb2="02000000" w:usb3="00000000" w:csb0="0000019F" w:csb1="00000000"/>
-  </w:font>
-  <w:font w:name="Tahoma">
-    <w:panose1 w:val="020B0604030504040204"/>
-    <w:charset w:val="00"/>
-    <w:family w:val="swiss"/>
-    <w:pitch w:val="variable"/>
-    <w:sig w:usb0="E1002EFF" w:usb1="C000605B" w:usb2="00000029" w:usb3="00000000" w:csb0="000101FF" w:csb1="00000000"/>
-  </w:font>
-  <w:font w:name="Helvetica">
-    <w:panose1 w:val="020B0604020202020204"/>
-    <w:charset w:val="00"/>
-    <w:family w:val="swiss"/>
-    <w:notTrueType/>
-    <w:pitch w:val="variable"/>
-    <w:sig w:usb0="00000003" w:usb1="00000000" w:usb2="00000000" w:usb3="00000000" w:csb0="00000001" w:csb1="00000000"/>
-  </w:font>
-</w:fonts>
-</file>
-
-<file path=word/glossary/settings.xml><?xml version="1.0" encoding="utf-8"?>
-<w:settings xmlns:mc="http://schemas.openxmlformats.org/markup-compatibility/2006" xmlns:o="urn:schemas-microsoft-com:office:office" xmlns:r="http://schemas.openxmlformats.org/officeDocument/2006/relationships" xmlns:m="http://schemas.openxmlformats.org/officeDocument/2006/math" xmlns:v="urn:schemas-microsoft-com:vml" xmlns:w10="urn:schemas-microsoft-com:office:word" xmlns:w="http://schemas.openxmlformats.org/wordprocessingml/2006/main" xmlns:w14="http://schemas.microsoft.com/office/word/2010/wordml" xmlns:sl="http://schemas.openxmlformats.org/schemaLibrary/2006/main" mc:Ignorable="w14">
-  <w:view w:val="normal"/>
-  <w:defaultTabStop w:val="720"/>
-  <w:characterSpacingControl w:val="doNotCompress"/>
-  <w:compat>
-    <w:useFELayout/>
-    <w:compatSetting w:name="compatibilityMode" w:uri="http://schemas.microsoft.com/office/word" w:val="14"/>
-    <w:compatSetting w:name="overrideTableStyleFontSizeAndJustification" w:uri="http://schemas.microsoft.com/office/word" w:val="1"/>
-    <w:compatSetting w:name="enableOpenTypeFeatures" w:uri="http://schemas.microsoft.com/office/word" w:val="1"/>
-    <w:compatSetting w:name="doNotFlipMirrorIndents" w:uri="http://schemas.microsoft.com/office/word" w:val="1"/>
-  </w:compat>
-  <w:rsids>
-    <w:rsidRoot w:val="004225A7"/>
-    <w:rsid w:val="004225A7"/>
-    <w:rsid w:val="00A90D5D"/>
-  </w:rsids>
-  <m:mathPr>
-    <m:mathFont m:val="Cambria Math"/>
-    <m:brkBin m:val="before"/>
-    <m:brkBinSub m:val="--"/>
-    <m:smallFrac m:val="0"/>
-    <m:dispDef/>
-    <m:lMargin m:val="0"/>
-    <m:rMargin m:val="0"/>
-    <m:defJc m:val="centerGroup"/>
-    <m:wrapIndent m:val="1440"/>
-    <m:intLim m:val="subSup"/>
-    <m:naryLim m:val="undOvr"/>
-  </m:mathPr>
-  <w:themeFontLang w:val="en-IN"/>
-  <w:clrSchemeMapping w:bg1="light1" w:t1="dark1" w:bg2="light2" w:t2="dark2" w:accent1="accent1" w:accent2="accent2" w:accent3="accent3" w:accent4="accent4" w:accent5="accent5" w:accent6="accent6" w:hyperlink="hyperlink" w:followedHyperlink="followedHyperlink"/>
-  <w:decimalSymbol w:val="."/>
-  <w:listSeparator w:val=","/>
-</w:settings>
-</file>
-
-<file path=word/glossary/styles.xml><?xml version="1.0" encoding="utf-8"?>
-<w:styles xmlns:mc="http://schemas.openxmlformats.org/markup-compatibility/2006" xmlns:r="http://schemas.openxmlformats.org/officeDocument/2006/relationships" xmlns:w="http://schemas.openxmlformats.org/wordprocessingml/2006/main" xmlns:w14="http://schemas.microsoft.com/office/word/2010/wordml" mc:Ignorable="w14">
-  <w:docDefaults>
-    <w:rPrDefault>
-      <w:rPr>
-        <w:rFonts w:asciiTheme="minorHAnsi" w:eastAsiaTheme="minorEastAsia" w:hAnsiTheme="minorHAnsi" w:cstheme="minorBidi"/>
-        <w:sz w:val="22"/>
-        <w:szCs w:val="22"/>
-        <w:lang w:val="en-IN" w:eastAsia="en-IN" w:bidi="ar-SA"/>
-      </w:rPr>
-    </w:rPrDefault>
-    <w:pPrDefault>
-      <w:pPr>
-        <w:spacing w:after="200" w:line="276" w:lineRule="auto"/>
-      </w:pPr>
-    </w:pPrDefault>
-  </w:docDefaults>
-  <w:latentStyles w:defLockedState="0" w:defUIPriority="99" w:defSemiHidden="1" w:defUnhideWhenUsed="1" w:defQFormat="0" w:count="267">
-    <w:lsdException w:name="Normal" w:semiHidden="0" w:uiPriority="0" w:unhideWhenUsed="0" w:qFormat="1"/>
-    <w:lsdException w:name="heading 1" w:semiHidden="0" w:uiPriority="9" w:unhideWhenUsed="0" w:qFormat="1"/>
-    <w:lsdException w:name="heading 2" w:uiPriority="9" w:qFormat="1"/>
-    <w:lsdException w:name="heading 3" w:uiPriority="9" w:qFormat="1"/>
-    <w:lsdException w:name="heading 4" w:uiPriority="9" w:qFormat="1"/>
-    <w:lsdException w:name="heading 5" w:uiPriority="9" w:qFormat="1"/>
-    <w:lsdException w:name="heading 6" w:uiPriority="9" w:qFormat="1"/>
-    <w:lsdException w:name="heading 7" w:uiPriority="9" w:qFormat="1"/>
-    <w:lsdException w:name="heading 8" w:uiPriority="9" w:qFormat="1"/>
-    <w:lsdException w:name="heading 9" w:uiPriority="9" w:qFormat="1"/>
-    <w:lsdException w:name="toc 1" w:uiPriority="39"/>
-    <w:lsdException w:name="toc 2" w:uiPriority="39"/>
-    <w:lsdException w:name="toc 3" w:uiPriority="39"/>
-    <w:lsdException w:name="toc 4" w:uiPriority="39"/>
-    <w:lsdException w:name="toc 5" w:uiPriority="39"/>
-    <w:lsdException w:name="toc 6" w:uiPriority="39"/>
-    <w:lsdException w:name="toc 7" w:uiPriority="39"/>
-    <w:lsdException w:name="toc 8" w:uiPriority="39"/>
-    <w:lsdException w:name="toc 9" w:uiPriority="39"/>
-    <w:lsdException w:name="caption" w:uiPriority="35" w:qFormat="1"/>
-    <w:lsdException w:name="Title" w:semiHidden="0" w:uiPriority="10" w:unhideWhenUsed="0" w:qFormat="1"/>
-    <w:lsdException w:name="Default Paragraph Font" w:uiPriority="1"/>
-    <w:lsdException w:name="Subtitle" w:semiHidden="0" w:uiPriority="11" w:unhideWhenUsed="0" w:qFormat="1"/>
-    <w:lsdException w:name="Strong" w:semiHidden="0" w:uiPriority="22" w:unhideWhenUsed="0" w:qFormat="1"/>
-    <w:lsdException w:name="Emphasis" w:semiHidden="0" w:uiPriority="20" w:unhideWhenUsed="0" w:qFormat="1"/>
-    <w:lsdException w:name="Table Grid" w:semiHidden="0" w:uiPriority="59" w:unhideWhenUsed="0"/>
-    <w:lsdException w:name="Placeholder Text" w:unhideWhenUsed="0"/>
-    <w:lsdException w:name="No Spacing" w:semiHidden="0" w:uiPriority="1" w:unhideWhenUsed="0" w:qFormat="1"/>
-    <w:lsdException w:name="Light Shading" w:semiHidden="0" w:uiPriority="60" w:unhideWhenUsed="0"/>
-    <w:lsdException w:name="Light List" w:semiHidden="0" w:uiPriority="61" w:unhideWhenUsed="0"/>
-    <w:lsdException w:name="Light Grid" w:semiHidden="0" w:uiPriority="62" w:unhideWhenUsed="0"/>
-    <w:lsdException w:name="Medium Shading 1" w:semiHidden="0" w:uiPriority="63" w:unhideWhenUsed="0"/>
-    <w:lsdException w:name="Medium Shading 2" w:semiHidden="0" w:uiPriority="64" w:unhideWhenUsed="0"/>
-    <w:lsdException w:name="Medium List 1" w:semiHidden="0" w:uiPriority="65" w:unhideWhenUsed="0"/>
-    <w:lsdException w:name="Medium List 2" w:semiHidden="0" w:uiPriority="66" w:unhideWhenUsed="0"/>
-    <w:lsdException w:name="Medium Grid 1" w:semiHidden="0" w:uiPriority="67" w:unhideWhenUsed="0"/>
-    <w:lsdException w:name="Medium Grid 2" w:semiHidden="0" w:uiPriority="68" w:unhideWhenUsed="0"/>
-    <w:lsdException w:name="Medium Grid 3" w:semiHidden="0" w:uiPriority="69" w:unhideWhenUsed="0"/>
-    <w:lsdException w:name="Dark List" w:semiHidden="0" w:uiPriority="70" w:unhideWhenUsed="0"/>
-    <w:lsdException w:name="Colorful Shading" w:semiHidden="0" w:uiPriority="71" w:unhideWhenUsed="0"/>
-    <w:lsdException w:name="Colorful List" w:semiHidden="0" w:uiPriority="72" w:unhideWhenUsed="0"/>
-    <w:lsdException w:name="Colorful Grid" w:semiHidden="0" w:uiPriority="73" w:unhideWhenUsed="0"/>
-    <w:lsdException w:name="Light Shading Accent 1" w:semiHidden="0" w:uiPriority="60" w:unhideWhenUsed="0"/>
-    <w:lsdException w:name="Light List Accent 1" w:semiHidden="0" w:uiPriority="61" w:unhideWhenUsed="0"/>
-    <w:lsdException w:name="Light Grid Accent 1" w:semiHidden="0" w:uiPriority="62" w:unhideWhenUsed="0"/>
-    <w:lsdException w:name="Medium Shading 1 Accent 1" w:semiHidden="0" w:uiPriority="63" w:unhideWhenUsed="0"/>
-    <w:lsdException w:name="Medium Shading 2 Accent 1" w:semiHidden="0" w:uiPriority="64" w:unhideWhenUsed="0"/>
-    <w:lsdException w:name="Medium List 1 Accent 1" w:semiHidden="0" w:uiPriority="65" w:unhideWhenUsed="0"/>
-    <w:lsdException w:name="Revision" w:unhideWhenUsed="0"/>
-    <w:lsdException w:name="List Paragraph" w:semiHidden="0" w:uiPriority="34" w:unhideWhenUsed="0" w:qFormat="1"/>
-    <w:lsdException w:name="Quote" w:semiHidden="0" w:uiPriority="29" w:unhideWhenUsed="0" w:qFormat="1"/>
-    <w:lsdException w:name="Intense Quote" w:semiHidden="0" w:uiPriority="30" w:unhideWhenUsed="0" w:qFormat="1"/>
-    <w:lsdException w:name="Medium List 2 Accent 1" w:semiHidden="0" w:uiPriority="66" w:unhideWhenUsed="0"/>
-    <w:lsdException w:name="Medium Grid 1 Accent 1" w:semiHidden="0" w:uiPriority="67" w:unhideWhenUsed="0"/>
-    <w:lsdException w:name="Medium Grid 2 Accent 1" w:semiHidden="0" w:uiPriority="68" w:unhideWhenUsed="0"/>
-    <w:lsdException w:name="Medium Grid 3 Accent 1" w:semiHidden="0" w:uiPriority="69" w:unhideWhenUsed="0"/>
-    <w:lsdException w:name="Dark List Accent 1" w:semiHidden="0" w:uiPriority="70" w:unhideWhenUsed="0"/>
-    <w:lsdException w:name="Colorful Shading Accent 1" w:semiHidden="0" w:uiPriority="71" w:unhideWhenUsed="0"/>
-    <w:lsdException w:name="Colorful List Accent 1" w:semiHidden="0" w:uiPriority="72" w:unhideWhenUsed="0"/>
-    <w:lsdException w:name="Colorful Grid Accent 1" w:semiHidden="0" w:uiPriority="73" w:unhideWhenUsed="0"/>
-    <w:lsdException w:name="Light Shading Accent 2" w:semiHidden="0" w:uiPriority="60" w:unhideWhenUsed="0"/>
-    <w:lsdException w:name="Light List Accent 2" w:semiHidden="0" w:uiPriority="61" w:unhideWhenUsed="0"/>
-    <w:lsdException w:name="Light Grid Accent 2" w:semiHidden="0" w:uiPriority="62" w:unhideWhenUsed="0"/>
-    <w:lsdException w:name="Medium Shading 1 Accent 2" w:semiHidden="0" w:uiPriority="63" w:unhideWhenUsed="0"/>
-    <w:lsdException w:name="Medium Shading 2 Accent 2" w:semiHidden="0" w:uiPriority="64" w:unhideWhenUsed="0"/>
-    <w:lsdException w:name="Medium List 1 Accent 2" w:semiHidden="0" w:uiPriority="65" w:unhideWhenUsed="0"/>
-    <w:lsdException w:name="Medium List 2 Accent 2" w:semiHidden="0" w:uiPriority="66" w:unhideWhenUsed="0"/>
-    <w:lsdException w:name="Medium Grid 1 Accent 2" w:semiHidden="0" w:uiPriority="67" w:unhideWhenUsed="0"/>
-    <w:lsdException w:name="Medium Grid 2 Accent 2" w:semiHidden="0" w:uiPriority="68" w:unhideWhenUsed="0"/>
-    <w:lsdException w:name="Medium Grid 3 Accent 2" w:semiHidden="0" w:uiPriority="69" w:unhideWhenUsed="0"/>
-    <w:lsdException w:name="Dark List Accent 2" w:semiHidden="0" w:uiPriority="70" w:unhideWhenUsed="0"/>
-    <w:lsdException w:name="Colorful Shading Accent 2" w:semiHidden="0" w:uiPriority="71" w:unhideWhenUsed="0"/>
-    <w:lsdException w:name="Colorful List Accent 2" w:semiHidden="0" w:uiPriority="72" w:unhideWhenUsed="0"/>
-    <w:lsdException w:name="Colorful Grid Accent 2" w:semiHidden="0" w:uiPriority="73" w:unhideWhenUsed="0"/>
-    <w:lsdException w:name="Light Shading Accent 3" w:semiHidden="0" w:uiPriority="60" w:unhideWhenUsed="0"/>
-    <w:lsdException w:name="Light List Accent 3" w:semiHidden="0" w:uiPriority="61" w:unhideWhenUsed="0"/>
-    <w:lsdException w:name="Light Grid Accent 3" w:semiHidden="0" w:uiPriority="62" w:unhideWhenUsed="0"/>
-    <w:lsdException w:name="Medium Shading 1 Accent 3" w:semiHidden="0" w:uiPriority="63" w:unhideWhenUsed="0"/>
-    <w:lsdException w:name="Medium Shading 2 Accent 3" w:semiHidden="0" w:uiPriority="64" w:unhideWhenUsed="0"/>
-    <w:lsdException w:name="Medium List 1 Accent 3" w:semiHidden="0" w:uiPriority="65" w:unhideWhenUsed="0"/>
-    <w:lsdException w:name="Medium List 2 Accent 3" w:semiHidden="0" w:uiPriority="66" w:unhideWhenUsed="0"/>
-    <w:lsdException w:name="Medium Grid 1 Accent 3" w:semiHidden="0" w:uiPriority="67" w:unhideWhenUsed="0"/>
-    <w:lsdException w:name="Medium Grid 2 Accent 3" w:semiHidden="0" w:uiPriority="68" w:unhideWhenUsed="0"/>
-    <w:lsdException w:name="Medium Grid 3 Accent 3" w:semiHidden="0" w:uiPriority="69" w:unhideWhenUsed="0"/>
-    <w:lsdException w:name="Dark List Accent 3" w:semiHidden="0" w:uiPriority="70" w:unhideWhenUsed="0"/>
-    <w:lsdException w:name="Colorful Shading Accent 3" w:semiHidden="0" w:uiPriority="71" w:unhideWhenUsed="0"/>
-    <w:lsdException w:name="Colorful List Accent 3" w:semiHidden="0" w:uiPriority="72" w:unhideWhenUsed="0"/>
-    <w:lsdException w:name="Colorful Grid Accent 3" w:semiHidden="0" w:uiPriority="73" w:unhideWhenUsed="0"/>
-    <w:lsdException w:name="Light Shading Accent 4" w:semiHidden="0" w:uiPriority="60" w:unhideWhenUsed="0"/>
-    <w:lsdException w:name="Light List Accent 4" w:semiHidden="0" w:uiPriority="61" w:unhideWhenUsed="0"/>
-    <w:lsdException w:name="Light Grid Accent 4" w:semiHidden="0" w:uiPriority="62" w:unhideWhenUsed="0"/>
-    <w:lsdException w:name="Medium Shading 1 Accent 4" w:semiHidden="0" w:uiPriority="63" w:unhideWhenUsed="0"/>
-    <w:lsdException w:name="Medium Shading 2 Accent 4" w:semiHidden="0" w:uiPriority="64" w:unhideWhenUsed="0"/>
-    <w:lsdException w:name="Medium List 1 Accent 4" w:semiHidden="0" w:uiPriority="65" w:unhideWhenUsed="0"/>
-    <w:lsdException w:name="Medium List 2 Accent 4" w:semiHidden="0" w:uiPriority="66" w:unhideWhenUsed="0"/>
-    <w:lsdException w:name="Medium Grid 1 Accent 4" w:semiHidden="0" w:uiPriority="67" w:unhideWhenUsed="0"/>
-    <w:lsdException w:name="Medium Grid 2 Accent 4" w:semiHidden="0" w:uiPriority="68" w:unhideWhenUsed="0"/>
-    <w:lsdException w:name="Medium Grid 3 Accent 4" w:semiHidden="0" w:uiPriority="69" w:unhideWhenUsed="0"/>
-    <w:lsdException w:name="Dark List Accent 4" w:semiHidden="0" w:uiPriority="70" w:unhideWhenUsed="0"/>
-    <w:lsdException w:name="Colorful Shading Accent 4" w:semiHidden="0" w:uiPriority="71" w:unhideWhenUsed="0"/>
-    <w:lsdException w:name="Colorful List Accent 4" w:semiHidden="0" w:uiPriority="72" w:unhideWhenUsed="0"/>
-    <w:lsdException w:name="Colorful Grid Accent 4" w:semiHidden="0" w:uiPriority="73" w:unhideWhenUsed="0"/>
-    <w:lsdException w:name="Light Shading Accent 5" w:semiHidden="0" w:uiPriority="60" w:unhideWhenUsed="0"/>
-    <w:lsdException w:name="Light List Accent 5" w:semiHidden="0" w:uiPriority="61" w:unhideWhenUsed="0"/>
-    <w:lsdException w:name="Light Grid Accent 5" w:semiHidden="0" w:uiPriority="62" w:unhideWhenUsed="0"/>
-    <w:lsdException w:name="Medium Shading 1 Accent 5" w:semiHidden="0" w:uiPriority="63" w:unhideWhenUsed="0"/>
-    <w:lsdException w:name="Medium Shading 2 Accent 5" w:semiHidden="0" w:uiPriority="64" w:unhideWhenUsed="0"/>
-    <w:lsdException w:name="Medium List 1 Accent 5" w:semiHidden="0" w:uiPriority="65" w:unhideWhenUsed="0"/>
-    <w:lsdException w:name="Medium List 2 Accent 5" w:semiHidden="0" w:uiPriority="66" w:unhideWhenUsed="0"/>
-    <w:lsdException w:name="Medium Grid 1 Accent 5" w:semiHidden="0" w:uiPriority="67" w:unhideWhenUsed="0"/>
-    <w:lsdException w:name="Medium Grid 2 Accent 5" w:semiHidden="0" w:uiPriority="68" w:unhideWhenUsed="0"/>
-    <w:lsdException w:name="Medium Grid 3 Accent 5" w:semiHidden="0" w:uiPriority="69" w:unhideWhenUsed="0"/>
-    <w:lsdException w:name="Dark List Accent 5" w:semiHidden="0" w:uiPriority="70" w:unhideWhenUsed="0"/>
-    <w:lsdException w:name="Colorful Shading Accent 5" w:semiHidden="0" w:uiPriority="71" w:unhideWhenUsed="0"/>
-    <w:lsdException w:name="Colorful List Accent 5" w:semiHidden="0" w:uiPriority="72" w:unhideWhenUsed="0"/>
-    <w:lsdException w:name="Colorful Grid Accent 5" w:semiHidden="0" w:uiPriority="73" w:unhideWhenUsed="0"/>
-    <w:lsdException w:name="Light Shading Accent 6" w:semiHidden="0" w:uiPriority="60" w:unhideWhenUsed="0"/>
-    <w:lsdException w:name="Light List Accent 6" w:semiHidden="0" w:uiPriority="61" w:unhideWhenUsed="0"/>
-    <w:lsdException w:name="Light Grid Accent 6" w:semiHidden="0" w:uiPriority="62" w:unhideWhenUsed="0"/>
-    <w:lsdException w:name="Medium Shading 1 Accent 6" w:semiHidden="0" w:uiPriority="63" w:unhideWhenUsed="0"/>
-    <w:lsdException w:name="Medium Shading 2 Accent 6" w:semiHidden="0" w:uiPriority="64" w:unhideWhenUsed="0"/>
-    <w:lsdException w:name="Medium List 1 Accent 6" w:semiHidden="0" w:uiPriority="65" w:unhideWhenUsed="0"/>
-    <w:lsdException w:name="Medium List 2 Accent 6" w:semiHidden="0" w:uiPriority="66" w:unhideWhenUsed="0"/>
-    <w:lsdException w:name="Medium Grid 1 Accent 6" w:semiHidden="0" w:uiPriority="67" w:unhideWhenUsed="0"/>
-    <w:lsdException w:name="Medium Grid 2 Accent 6" w:semiHidden="0" w:uiPriority="68" w:unhideWhenUsed="0"/>
-    <w:lsdException w:name="Medium Grid 3 Accent 6" w:semiHidden="0" w:uiPriority="69" w:unhideWhenUsed="0"/>
-    <w:lsdException w:name="Dark List Accent 6" w:semiHidden="0" w:uiPriority="70" w:unhideWhenUsed="0"/>
-    <w:lsdException w:name="Colorful Shading Accent 6" w:semiHidden="0" w:uiPriority="71" w:unhideWhenUsed="0"/>
-    <w:lsdException w:name="Colorful List Accent 6" w:semiHidden="0" w:uiPriority="72" w:unhideWhenUsed="0"/>
-    <w:lsdException w:name="Colorful Grid Accent 6" w:semiHidden="0" w:uiPriority="73" w:unhideWhenUsed="0"/>
-    <w:lsdException w:name="Subtle Emphasis" w:semiHidden="0" w:uiPriority="19" w:unhideWhenUsed="0" w:qFormat="1"/>
-    <w:lsdException w:name="Intense Emphasis" w:semiHidden="0" w:uiPriority="21" w:unhideWhenUsed="0" w:qFormat="1"/>
-    <w:lsdException w:name="Subtle Reference" w:semiHidden="0" w:uiPriority="31" w:unhideWhenUsed="0" w:qFormat="1"/>
-    <w:lsdException w:name="Intense Reference" w:semiHidden="0" w:uiPriority="32" w:unhideWhenUsed="0" w:qFormat="1"/>
-    <w:lsdException w:name="Book Title" w:semiHidden="0" w:uiPriority="33" w:unhideWhenUsed="0" w:qFormat="1"/>
-    <w:lsdException w:name="Bibliography" w:uiPriority="37"/>
-    <w:lsdException w:name="TOC Heading" w:uiPriority="39" w:qFormat="1"/>
-  </w:latentStyles>
-  <w:style w:type="paragraph" w:default="1" w:styleId="Normal">
-    <w:name w:val="Normal"/>
-    <w:qFormat/>
-  </w:style>
-  <w:style w:type="character" w:default="1" w:styleId="DefaultParagraphFont">
-    <w:name w:val="Default Paragraph Font"/>
-    <w:uiPriority w:val="1"/>
-    <w:semiHidden/>
-    <w:unhideWhenUsed/>
-  </w:style>
-  <w:style w:type="table" w:default="1" w:styleId="TableNormal">
-    <w:name w:val="Normal Table"/>
-    <w:uiPriority w:val="99"/>
-    <w:semiHidden/>
-    <w:unhideWhenUsed/>
-    <w:tblPr>
-      <w:tblInd w:w="0" w:type="dxa"/>
-      <w:tblCellMar>
-        <w:top w:w="0" w:type="dxa"/>
-        <w:left w:w="108" w:type="dxa"/>
-        <w:bottom w:w="0" w:type="dxa"/>
-        <w:right w:w="108" w:type="dxa"/>
-      </w:tblCellMar>
-    </w:tblPr>
-  </w:style>
-  <w:style w:type="numbering" w:default="1" w:styleId="NoList">
-    <w:name w:val="No List"/>
-    <w:uiPriority w:val="99"/>
-    <w:semiHidden/>
-    <w:unhideWhenUsed/>
-  </w:style>
-  <w:style w:type="paragraph" w:customStyle="1" w:styleId="274EF25FF8B54DCBAF27B22BEFE26782">
-    <w:name w:val="274EF25FF8B54DCBAF27B22BEFE26782"/>
-    <w:rsid w:val="004225A7"/>
-  </w:style>
-  <w:style w:type="paragraph" w:customStyle="1" w:styleId="C1871E6B118A41159011FB7059308FCE">
-    <w:name w:val="C1871E6B118A41159011FB7059308FCE"/>
-    <w:rsid w:val="004225A7"/>
-  </w:style>
-  <w:style w:type="paragraph" w:customStyle="1" w:styleId="A2EDCDD6A0B34F78872A545137B1F406">
-    <w:name w:val="A2EDCDD6A0B34F78872A545137B1F406"/>
-    <w:rsid w:val="004225A7"/>
-  </w:style>
-  <w:style w:type="paragraph" w:customStyle="1" w:styleId="254D4766F5D94834A267D44C68CFC2D6">
-    <w:name w:val="254D4766F5D94834A267D44C68CFC2D6"/>
-    <w:rsid w:val="004225A7"/>
-  </w:style>
-  <w:style w:type="paragraph" w:customStyle="1" w:styleId="917AE343FAE044FA9174D84FEF0EB8FC">
-    <w:name w:val="917AE343FAE044FA9174D84FEF0EB8FC"/>
-    <w:rsid w:val="004225A7"/>
-  </w:style>
-  <w:style w:type="paragraph" w:customStyle="1" w:styleId="A4F31D176AEE45A894BDDFA48BC9D191">
-    <w:name w:val="A4F31D176AEE45A894BDDFA48BC9D191"/>
-    <w:rsid w:val="004225A7"/>
-  </w:style>
-</w:styles>
-</file>
-
-<file path=word/glossary/stylesWithEffects.xml><?xml version="1.0" encoding="utf-8"?>
-<w:styles xmlns:wpc="http://schemas.microsoft.com/office/word/2010/wordprocessingCanvas" xmlns:mc="http://schemas.openxmlformats.org/markup-compatibility/2006" xmlns:o="urn:schemas-microsoft-com:office:office" xmlns:r="http://schemas.openxmlformats.org/officeDocument/2006/relationships" xmlns:m="http://schemas.openxmlformats.org/officeDocument/2006/math" xmlns:v="urn:schemas-microsoft-com:vml" xmlns:wp14="http://schemas.microsoft.com/office/word/2010/wordprocessingDrawing" xmlns:wp="http://schemas.openxmlformats.org/drawingml/2006/wordprocessingDrawing" xmlns:w10="urn:schemas-microsoft-com:office:word" xmlns:w="http://schemas.openxmlformats.org/wordprocessingml/2006/main" xmlns:w14="http://schemas.microsoft.com/office/word/2010/wordml" xmlns:wpg="http://schemas.microsoft.com/office/word/2010/wordprocessingGroup" xmlns:wpi="http://schemas.microsoft.com/office/word/2010/wordprocessingInk" xmlns:wne="http://schemas.microsoft.com/office/word/2006/wordml" xmlns:wps="http://schemas.microsoft.com/office/word/2010/wordprocessingShape" mc:Ignorable="w14 wp14">
-  <w:docDefaults>
-    <w:rPrDefault>
-      <w:rPr>
-        <w:rFonts w:asciiTheme="minorHAnsi" w:eastAsiaTheme="minorEastAsia" w:hAnsiTheme="minorHAnsi" w:cstheme="minorBidi"/>
-        <w:sz w:val="22"/>
-        <w:szCs w:val="22"/>
-        <w:lang w:val="en-IN" w:eastAsia="en-IN" w:bidi="ar-SA"/>
-      </w:rPr>
-    </w:rPrDefault>
-    <w:pPrDefault>
-      <w:pPr>
-        <w:spacing w:after="200" w:line="276" w:lineRule="auto"/>
-      </w:pPr>
-    </w:pPrDefault>
-  </w:docDefaults>
-  <w:latentStyles w:defLockedState="0" w:defUIPriority="99" w:defSemiHidden="1" w:defUnhideWhenUsed="1" w:defQFormat="0" w:count="267">
-    <w:lsdException w:name="Normal" w:semiHidden="0" w:uiPriority="0" w:unhideWhenUsed="0" w:qFormat="1"/>
-    <w:lsdException w:name="heading 1" w:semiHidden="0" w:uiPriority="9" w:unhideWhenUsed="0" w:qFormat="1"/>
-    <w:lsdException w:name="heading 2" w:uiPriority="9" w:qFormat="1"/>
-    <w:lsdException w:name="heading 3" w:uiPriority="9" w:qFormat="1"/>
-    <w:lsdException w:name="heading 4" w:uiPriority="9" w:qFormat="1"/>
-    <w:lsdException w:name="heading 5" w:uiPriority="9" w:qFormat="1"/>
-    <w:lsdException w:name="heading 6" w:uiPriority="9" w:qFormat="1"/>
-    <w:lsdException w:name="heading 7" w:uiPriority="9" w:qFormat="1"/>
-    <w:lsdException w:name="heading 8" w:uiPriority="9" w:qFormat="1"/>
-    <w:lsdException w:name="heading 9" w:uiPriority="9" w:qFormat="1"/>
-    <w:lsdException w:name="toc 1" w:uiPriority="39"/>
-    <w:lsdException w:name="toc 2" w:uiPriority="39"/>
-    <w:lsdException w:name="toc 3" w:uiPriority="39"/>
-    <w:lsdException w:name="toc 4" w:uiPriority="39"/>
-    <w:lsdException w:name="toc 5" w:uiPriority="39"/>
-    <w:lsdException w:name="toc 6" w:uiPriority="39"/>
-    <w:lsdException w:name="toc 7" w:uiPriority="39"/>
-    <w:lsdException w:name="toc 8" w:uiPriority="39"/>
-    <w:lsdException w:name="toc 9" w:uiPriority="39"/>
-    <w:lsdException w:name="caption" w:uiPriority="35" w:qFormat="1"/>
-    <w:lsdException w:name="Title" w:semiHidden="0" w:uiPriority="10" w:unhideWhenUsed="0" w:qFormat="1"/>
-    <w:lsdException w:name="Default Paragraph Font" w:uiPriority="1"/>
-    <w:lsdException w:name="Subtitle" w:semiHidden="0" w:uiPriority="11" w:unhideWhenUsed="0" w:qFormat="1"/>
-    <w:lsdException w:name="Strong" w:semiHidden="0" w:uiPriority="22" w:unhideWhenUsed="0" w:qFormat="1"/>
-    <w:lsdException w:name="Emphasis" w:semiHidden="0" w:uiPriority="20" w:unhideWhenUsed="0" w:qFormat="1"/>
-    <w:lsdException w:name="Table Grid" w:semiHidden="0" w:uiPriority="59" w:unhideWhenUsed="0"/>
-    <w:lsdException w:name="Placeholder Text" w:unhideWhenUsed="0"/>
-    <w:lsdException w:name="No Spacing" w:semiHidden="0" w:uiPriority="1" w:unhideWhenUsed="0" w:qFormat="1"/>
-    <w:lsdException w:name="Light Shading" w:semiHidden="0" w:uiPriority="60" w:unhideWhenUsed="0"/>
-    <w:lsdException w:name="Light List" w:semiHidden="0" w:uiPriority="61" w:unhideWhenUsed="0"/>
-    <w:lsdException w:name="Light Grid" w:semiHidden="0" w:uiPriority="62" w:unhideWhenUsed="0"/>
-    <w:lsdException w:name="Medium Shading 1" w:semiHidden="0" w:uiPriority="63" w:unhideWhenUsed="0"/>
-    <w:lsdException w:name="Medium Shading 2" w:semiHidden="0" w:uiPriority="64" w:unhideWhenUsed="0"/>
-    <w:lsdException w:name="Medium List 1" w:semiHidden="0" w:uiPriority="65" w:unhideWhenUsed="0"/>
-    <w:lsdException w:name="Medium List 2" w:semiHidden="0" w:uiPriority="66" w:unhideWhenUsed="0"/>
-    <w:lsdException w:name="Medium Grid 1" w:semiHidden="0" w:uiPriority="67" w:unhideWhenUsed="0"/>
-    <w:lsdException w:name="Medium Grid 2" w:semiHidden="0" w:uiPriority="68" w:unhideWhenUsed="0"/>
-    <w:lsdException w:name="Medium Grid 3" w:semiHidden="0" w:uiPriority="69" w:unhideWhenUsed="0"/>
-    <w:lsdException w:name="Dark List" w:semiHidden="0" w:uiPriority="70" w:unhideWhenUsed="0"/>
-    <w:lsdException w:name="Colorful Shading" w:semiHidden="0" w:uiPriority="71" w:unhideWhenUsed="0"/>
-    <w:lsdException w:name="Colorful List" w:semiHidden="0" w:uiPriority="72" w:unhideWhenUsed="0"/>
-    <w:lsdException w:name="Colorful Grid" w:semiHidden="0" w:uiPriority="73" w:unhideWhenUsed="0"/>
-    <w:lsdException w:name="Light Shading Accent 1" w:semiHidden="0" w:uiPriority="60" w:unhideWhenUsed="0"/>
-    <w:lsdException w:name="Light List Accent 1" w:semiHidden="0" w:uiPriority="61" w:unhideWhenUsed="0"/>
-    <w:lsdException w:name="Light Grid Accent 1" w:semiHidden="0" w:uiPriority="62" w:unhideWhenUsed="0"/>
-    <w:lsdException w:name="Medium Shading 1 Accent 1" w:semiHidden="0" w:uiPriority="63" w:unhideWhenUsed="0"/>
-    <w:lsdException w:name="Medium Shading 2 Accent 1" w:semiHidden="0" w:uiPriority="64" w:unhideWhenUsed="0"/>
-    <w:lsdException w:name="Medium List 1 Accent 1" w:semiHidden="0" w:uiPriority="65" w:unhideWhenUsed="0"/>
-    <w:lsdException w:name="Revision" w:unhideWhenUsed="0"/>
-    <w:lsdException w:name="List Paragraph" w:semiHidden="0" w:uiPriority="34" w:unhideWhenUsed="0" w:qFormat="1"/>
-    <w:lsdException w:name="Quote" w:semiHidden="0" w:uiPriority="29" w:unhideWhenUsed="0" w:qFormat="1"/>
-    <w:lsdException w:name="Intense Quote" w:semiHidden="0" w:uiPriority="30" w:unhideWhenUsed="0" w:qFormat="1"/>
-    <w:lsdException w:name="Medium List 2 Accent 1" w:semiHidden="0" w:uiPriority="66" w:unhideWhenUsed="0"/>
-    <w:lsdException w:name="Medium Grid 1 Accent 1" w:semiHidden="0" w:uiPriority="67" w:unhideWhenUsed="0"/>
-    <w:lsdException w:name="Medium Grid 2 Accent 1" w:semiHidden="0" w:uiPriority="68" w:unhideWhenUsed="0"/>
-    <w:lsdException w:name="Medium Grid 3 Accent 1" w:semiHidden="0" w:uiPriority="69" w:unhideWhenUsed="0"/>
-    <w:lsdException w:name="Dark List Accent 1" w:semiHidden="0" w:uiPriority="70" w:unhideWhenUsed="0"/>
-    <w:lsdException w:name="Colorful Shading Accent 1" w:semiHidden="0" w:uiPriority="71" w:unhideWhenUsed="0"/>
-    <w:lsdException w:name="Colorful List Accent 1" w:semiHidden="0" w:uiPriority="72" w:unhideWhenUsed="0"/>
-    <w:lsdException w:name="Colorful Grid Accent 1" w:semiHidden="0" w:uiPriority="73" w:unhideWhenUsed="0"/>
-    <w:lsdException w:name="Light Shading Accent 2" w:semiHidden="0" w:uiPriority="60" w:unhideWhenUsed="0"/>
-    <w:lsdException w:name="Light List Accent 2" w:semiHidden="0" w:uiPriority="61" w:unhideWhenUsed="0"/>
-    <w:lsdException w:name="Light Grid Accent 2" w:semiHidden="0" w:uiPriority="62" w:unhideWhenUsed="0"/>
-    <w:lsdException w:name="Medium Shading 1 Accent 2" w:semiHidden="0" w:uiPriority="63" w:unhideWhenUsed="0"/>
-    <w:lsdException w:name="Medium Shading 2 Accent 2" w:semiHidden="0" w:uiPriority="64" w:unhideWhenUsed="0"/>
-    <w:lsdException w:name="Medium List 1 Accent 2" w:semiHidden="0" w:uiPriority="65" w:unhideWhenUsed="0"/>
-    <w:lsdException w:name="Medium List 2 Accent 2" w:semiHidden="0" w:uiPriority="66" w:unhideWhenUsed="0"/>
-    <w:lsdException w:name="Medium Grid 1 Accent 2" w:semiHidden="0" w:uiPriority="67" w:unhideWhenUsed="0"/>
-    <w:lsdException w:name="Medium Grid 2 Accent 2" w:semiHidden="0" w:uiPriority="68" w:unhideWhenUsed="0"/>
-    <w:lsdException w:name="Medium Grid 3 Accent 2" w:semiHidden="0" w:uiPriority="69" w:unhideWhenUsed="0"/>
-    <w:lsdException w:name="Dark List Accent 2" w:semiHidden="0" w:uiPriority="70" w:unhideWhenUsed="0"/>
-    <w:lsdException w:name="Colorful Shading Accent 2" w:semiHidden="0" w:uiPriority="71" w:unhideWhenUsed="0"/>
-    <w:lsdException w:name="Colorful List Accent 2" w:semiHidden="0" w:uiPriority="72" w:unhideWhenUsed="0"/>
-    <w:lsdException w:name="Colorful Grid Accent 2" w:semiHidden="0" w:uiPriority="73" w:unhideWhenUsed="0"/>
-    <w:lsdException w:name="Light Shading Accent 3" w:semiHidden="0" w:uiPriority="60" w:unhideWhenUsed="0"/>
-    <w:lsdException w:name="Light List Accent 3" w:semiHidden="0" w:uiPriority="61" w:unhideWhenUsed="0"/>
-    <w:lsdException w:name="Light Grid Accent 3" w:semiHidden="0" w:uiPriority="62" w:unhideWhenUsed="0"/>
-    <w:lsdException w:name="Medium Shading 1 Accent 3" w:semiHidden="0" w:uiPriority="63" w:unhideWhenUsed="0"/>
-    <w:lsdException w:name="Medium Shading 2 Accent 3" w:semiHidden="0" w:uiPriority="64" w:unhideWhenUsed="0"/>
-    <w:lsdException w:name="Medium List 1 Accent 3" w:semiHidden="0" w:uiPriority="65" w:unhideWhenUsed="0"/>
-    <w:lsdException w:name="Medium List 2 Accent 3" w:semiHidden="0" w:uiPriority="66" w:unhideWhenUsed="0"/>
-    <w:lsdException w:name="Medium Grid 1 Accent 3" w:semiHidden="0" w:uiPriority="67" w:unhideWhenUsed="0"/>
-    <w:lsdException w:name="Medium Grid 2 Accent 3" w:semiHidden="0" w:uiPriority="68" w:unhideWhenUsed="0"/>
-    <w:lsdException w:name="Medium Grid 3 Accent 3" w:semiHidden="0" w:uiPriority="69" w:unhideWhenUsed="0"/>
-    <w:lsdException w:name="Dark List Accent 3" w:semiHidden="0" w:uiPriority="70" w:unhideWhenUsed="0"/>
-    <w:lsdException w:name="Colorful Shading Accent 3" w:semiHidden="0" w:uiPriority="71" w:unhideWhenUsed="0"/>
-    <w:lsdException w:name="Colorful List Accent 3" w:semiHidden="0" w:uiPriority="72" w:unhideWhenUsed="0"/>
-    <w:lsdException w:name="Colorful Grid Accent 3" w:semiHidden="0" w:uiPriority="73" w:unhideWhenUsed="0"/>
-    <w:lsdException w:name="Light Shading Accent 4" w:semiHidden="0" w:uiPriority="60" w:unhideWhenUsed="0"/>
-    <w:lsdException w:name="Light List Accent 4" w:semiHidden="0" w:uiPriority="61" w:unhideWhenUsed="0"/>
-    <w:lsdException w:name="Light Grid Accent 4" w:semiHidden="0" w:uiPriority="62" w:unhideWhenUsed="0"/>
-    <w:lsdException w:name="Medium Shading 1 Accent 4" w:semiHidden="0" w:uiPriority="63" w:unhideWhenUsed="0"/>
-    <w:lsdException w:name="Medium Shading 2 Accent 4" w:semiHidden="0" w:uiPriority="64" w:unhideWhenUsed="0"/>
-    <w:lsdException w:name="Medium List 1 Accent 4" w:semiHidden="0" w:uiPriority="65" w:unhideWhenUsed="0"/>
-    <w:lsdException w:name="Medium List 2 Accent 4" w:semiHidden="0" w:uiPriority="66" w:unhideWhenUsed="0"/>
-    <w:lsdException w:name="Medium Grid 1 Accent 4" w:semiHidden="0" w:uiPriority="67" w:unhideWhenUsed="0"/>
-    <w:lsdException w:name="Medium Grid 2 Accent 4" w:semiHidden="0" w:uiPriority="68" w:unhideWhenUsed="0"/>
-    <w:lsdException w:name="Medium Grid 3 Accent 4" w:semiHidden="0" w:uiPriority="69" w:unhideWhenUsed="0"/>
-    <w:lsdException w:name="Dark List Accent 4" w:semiHidden="0" w:uiPriority="70" w:unhideWhenUsed="0"/>
-    <w:lsdException w:name="Colorful Shading Accent 4" w:semiHidden="0" w:uiPriority="71" w:unhideWhenUsed="0"/>
-    <w:lsdException w:name="Colorful List Accent 4" w:semiHidden="0" w:uiPriority="72" w:unhideWhenUsed="0"/>
-    <w:lsdException w:name="Colorful Grid Accent 4" w:semiHidden="0" w:uiPriority="73" w:unhideWhenUsed="0"/>
-    <w:lsdException w:name="Light Shading Accent 5" w:semiHidden="0" w:uiPriority="60" w:unhideWhenUsed="0"/>
-    <w:lsdException w:name="Light List Accent 5" w:semiHidden="0" w:uiPriority="61" w:unhideWhenUsed="0"/>
-    <w:lsdException w:name="Light Grid Accent 5" w:semiHidden="0" w:uiPriority="62" w:unhideWhenUsed="0"/>
-    <w:lsdException w:name="Medium Shading 1 Accent 5" w:semiHidden="0" w:uiPriority="63" w:unhideWhenUsed="0"/>
-    <w:lsdException w:name="Medium Shading 2 Accent 5" w:semiHidden="0" w:uiPriority="64" w:unhideWhenUsed="0"/>
-    <w:lsdException w:name="Medium List 1 Accent 5" w:semiHidden="0" w:uiPriority="65" w:unhideWhenUsed="0"/>
-    <w:lsdException w:name="Medium List 2 Accent 5" w:semiHidden="0" w:uiPriority="66" w:unhideWhenUsed="0"/>
-    <w:lsdException w:name="Medium Grid 1 Accent 5" w:semiHidden="0" w:uiPriority="67" w:unhideWhenUsed="0"/>
-    <w:lsdException w:name="Medium Grid 2 Accent 5" w:semiHidden="0" w:uiPriority="68" w:unhideWhenUsed="0"/>
-    <w:lsdException w:name="Medium Grid 3 Accent 5" w:semiHidden="0" w:uiPriority="69" w:unhideWhenUsed="0"/>
-    <w:lsdException w:name="Dark List Accent 5" w:semiHidden="0" w:uiPriority="70" w:unhideWhenUsed="0"/>
-    <w:lsdException w:name="Colorful Shading Accent 5" w:semiHidden="0" w:uiPriority="71" w:unhideWhenUsed="0"/>
-    <w:lsdException w:name="Colorful List Accent 5" w:semiHidden="0" w:uiPriority="72" w:unhideWhenUsed="0"/>
-    <w:lsdException w:name="Colorful Grid Accent 5" w:semiHidden="0" w:uiPriority="73" w:unhideWhenUsed="0"/>
-    <w:lsdException w:name="Light Shading Accent 6" w:semiHidden="0" w:uiPriority="60" w:unhideWhenUsed="0"/>
-    <w:lsdException w:name="Light List Accent 6" w:semiHidden="0" w:uiPriority="61" w:unhideWhenUsed="0"/>
-    <w:lsdException w:name="Light Grid Accent 6" w:semiHidden="0" w:uiPriority="62" w:unhideWhenUsed="0"/>
-    <w:lsdException w:name="Medium Shading 1 Accent 6" w:semiHidden="0" w:uiPriority="63" w:unhideWhenUsed="0"/>
-    <w:lsdException w:name="Medium Shading 2 Accent 6" w:semiHidden="0" w:uiPriority="64" w:unhideWhenUsed="0"/>
-    <w:lsdException w:name="Medium List 1 Accent 6" w:semiHidden="0" w:uiPriority="65" w:unhideWhenUsed="0"/>
-    <w:lsdException w:name="Medium List 2 Accent 6" w:semiHidden="0" w:uiPriority="66" w:unhideWhenUsed="0"/>
-    <w:lsdException w:name="Medium Grid 1 Accent 6" w:semiHidden="0" w:uiPriority="67" w:unhideWhenUsed="0"/>
-    <w:lsdException w:name="Medium Grid 2 Accent 6" w:semiHidden="0" w:uiPriority="68" w:unhideWhenUsed="0"/>
-    <w:lsdException w:name="Medium Grid 3 Accent 6" w:semiHidden="0" w:uiPriority="69" w:unhideWhenUsed="0"/>
-    <w:lsdException w:name="Dark List Accent 6" w:semiHidden="0" w:uiPriority="70" w:unhideWhenUsed="0"/>
-    <w:lsdException w:name="Colorful Shading Accent 6" w:semiHidden="0" w:uiPriority="71" w:unhideWhenUsed="0"/>
-    <w:lsdException w:name="Colorful List Accent 6" w:semiHidden="0" w:uiPriority="72" w:unhideWhenUsed="0"/>
-    <w:lsdException w:name="Colorful Grid Accent 6" w:semiHidden="0" w:uiPriority="73" w:unhideWhenUsed="0"/>
-    <w:lsdException w:name="Subtle Emphasis" w:semiHidden="0" w:uiPriority="19" w:unhideWhenUsed="0" w:qFormat="1"/>
-    <w:lsdException w:name="Intense Emphasis" w:semiHidden="0" w:uiPriority="21" w:unhideWhenUsed="0" w:qFormat="1"/>
-    <w:lsdException w:name="Subtle Reference" w:semiHidden="0" w:uiPriority="31" w:unhideWhenUsed="0" w:qFormat="1"/>
-    <w:lsdException w:name="Intense Reference" w:semiHidden="0" w:uiPriority="32" w:unhideWhenUsed="0" w:qFormat="1"/>
-    <w:lsdException w:name="Book Title" w:semiHidden="0" w:uiPriority="33" w:unhideWhenUsed="0" w:qFormat="1"/>
-    <w:lsdException w:name="Bibliography" w:uiPriority="37"/>
-    <w:lsdException w:name="TOC Heading" w:uiPriority="39" w:qFormat="1"/>
-  </w:latentStyles>
-  <w:style w:type="paragraph" w:default="1" w:styleId="Normal">
-    <w:name w:val="Normal"/>
-    <w:qFormat/>
-  </w:style>
-  <w:style w:type="character" w:default="1" w:styleId="DefaultParagraphFont">
-    <w:name w:val="Default Paragraph Font"/>
-    <w:uiPriority w:val="1"/>
-    <w:semiHidden/>
-    <w:unhideWhenUsed/>
-  </w:style>
-  <w:style w:type="table" w:default="1" w:styleId="TableNormal">
-    <w:name w:val="Normal Table"/>
-    <w:uiPriority w:val="99"/>
-    <w:semiHidden/>
-    <w:unhideWhenUsed/>
-    <w:tblPr>
-      <w:tblInd w:w="0" w:type="dxa"/>
-      <w:tblCellMar>
-        <w:top w:w="0" w:type="dxa"/>
-        <w:left w:w="108" w:type="dxa"/>
-        <w:bottom w:w="0" w:type="dxa"/>
-        <w:right w:w="108" w:type="dxa"/>
-      </w:tblCellMar>
-    </w:tblPr>
-  </w:style>
-  <w:style w:type="numbering" w:default="1" w:styleId="NoList">
-    <w:name w:val="No List"/>
-    <w:uiPriority w:val="99"/>
-    <w:semiHidden/>
-    <w:unhideWhenUsed/>
-  </w:style>
-  <w:style w:type="paragraph" w:customStyle="1" w:styleId="274EF25FF8B54DCBAF27B22BEFE26782">
-    <w:name w:val="274EF25FF8B54DCBAF27B22BEFE26782"/>
-    <w:rsid w:val="004225A7"/>
-  </w:style>
-  <w:style w:type="paragraph" w:customStyle="1" w:styleId="C1871E6B118A41159011FB7059308FCE">
-    <w:name w:val="C1871E6B118A41159011FB7059308FCE"/>
-    <w:rsid w:val="004225A7"/>
-  </w:style>
-  <w:style w:type="paragraph" w:customStyle="1" w:styleId="A2EDCDD6A0B34F78872A545137B1F406">
-    <w:name w:val="A2EDCDD6A0B34F78872A545137B1F406"/>
-    <w:rsid w:val="004225A7"/>
-  </w:style>
-  <w:style w:type="paragraph" w:customStyle="1" w:styleId="254D4766F5D94834A267D44C68CFC2D6">
-    <w:name w:val="254D4766F5D94834A267D44C68CFC2D6"/>
-    <w:rsid w:val="004225A7"/>
-  </w:style>
-  <w:style w:type="paragraph" w:customStyle="1" w:styleId="917AE343FAE044FA9174D84FEF0EB8FC">
-    <w:name w:val="917AE343FAE044FA9174D84FEF0EB8FC"/>
-    <w:rsid w:val="004225A7"/>
-  </w:style>
-  <w:style w:type="paragraph" w:customStyle="1" w:styleId="A4F31D176AEE45A894BDDFA48BC9D191">
-    <w:name w:val="A4F31D176AEE45A894BDDFA48BC9D191"/>
-    <w:rsid w:val="004225A7"/>
-  </w:style>
-</w:styles>
-</file>
-
-<file path=word/glossary/webSettings.xml><?xml version="1.0" encoding="utf-8"?>
-<w:webSettings xmlns:mc="http://schemas.openxmlformats.org/markup-compatibility/2006" xmlns:r="http://schemas.openxmlformats.org/officeDocument/2006/relationships" xmlns:w="http://schemas.openxmlformats.org/wordprocessingml/2006/main" xmlns:w14="http://schemas.microsoft.com/office/word/2010/wordml" mc:Ignorable="w14">
-  <w:optimizeForBrowser/>
-  <w:allowPNG/>
-</w:webSettings>
-</file>
-
 <file path=word/theme/theme1.xml><?xml version="1.0" encoding="utf-8"?>
 <a:theme xmlns:a="http://schemas.openxmlformats.org/drawingml/2006/main" name="Office Theme">
   <a:themeElements>
@@ -9548,7 +8850,7 @@
 </file>
 
 <file path=customXml/itemProps1.xml><?xml version="1.0" encoding="utf-8"?>
-<ds:datastoreItem xmlns:ds="http://schemas.openxmlformats.org/officeDocument/2006/customXml" ds:itemID="{A87DEA5C-84AD-4BA6-A526-C990F9F463EF}">
+<ds:datastoreItem xmlns:ds="http://schemas.openxmlformats.org/officeDocument/2006/customXml" ds:itemID="{5079FAC5-F387-419B-9E80-0322626E695A}">
   <ds:schemaRefs>
     <ds:schemaRef ds:uri="http://schemas.openxmlformats.org/officeDocument/2006/bibliography"/>
   </ds:schemaRefs>

</xml_diff>